<commit_message>
Commit updated test plan
</commit_message>
<xml_diff>
--- a/testing/Test Plan.docx
+++ b/testing/Test Plan.docx
@@ -534,9 +534,6 @@
           </w:tcPr>
           <w:p>
             <w:r>
-              <w:t xml:space="preserve"> </w:t>
-            </w:r>
-            <w:r>
               <w:t>Joleen Mok</w:t>
             </w:r>
           </w:p>
@@ -611,7 +608,11 @@
               <w:right w:w="100" w:type="dxa"/>
             </w:tcMar>
           </w:tcPr>
-          <w:p/>
+          <w:p>
+            <w:r>
+              <w:t>3 11 17</w:t>
+            </w:r>
+          </w:p>
         </w:tc>
         <w:tc>
           <w:tcPr>
@@ -632,6 +633,9 @@
           <w:p>
             <w:r>
               <w:t xml:space="preserve"> </w:t>
+            </w:r>
+            <w:r>
+              <w:t>Joleen Mok</w:t>
             </w:r>
           </w:p>
         </w:tc>
@@ -704,6 +708,9 @@
             <w:r>
               <w:t xml:space="preserve"> </w:t>
             </w:r>
+            <w:r>
+              <w:t xml:space="preserve">3 11 17 </w:t>
+            </w:r>
           </w:p>
         </w:tc>
         <w:tc>
@@ -724,8 +731,10 @@
           </w:tcPr>
           <w:p>
             <w:r>
-              <w:t xml:space="preserve"> </w:t>
-            </w:r>
+              <w:t>Ming Xuan</w:t>
+            </w:r>
+            <w:bookmarkStart w:id="2" w:name="_GoBack"/>
+            <w:bookmarkEnd w:id="2"/>
           </w:p>
         </w:tc>
       </w:tr>
@@ -798,8 +807,6 @@
             <w:r>
               <w:t xml:space="preserve"> </w:t>
             </w:r>
-            <w:bookmarkStart w:id="2" w:name="_GoBack"/>
-            <w:bookmarkEnd w:id="2"/>
           </w:p>
         </w:tc>
         <w:tc>
@@ -821,6 +828,9 @@
           <w:p>
             <w:r>
               <w:t xml:space="preserve"> </w:t>
+            </w:r>
+            <w:r>
+              <w:t>Joleen Mok</w:t>
             </w:r>
           </w:p>
         </w:tc>
@@ -907,7 +917,10 @@
               <w:t xml:space="preserve"> </w:t>
             </w:r>
             <w:r>
-              <w:t>21 10 17</w:t>
+              <w:t>03 11</w:t>
+            </w:r>
+            <w:r>
+              <w:t xml:space="preserve"> 17</w:t>
             </w:r>
           </w:p>
         </w:tc>
@@ -929,12 +942,12 @@
           </w:tcPr>
           <w:p>
             <w:r>
-              <w:t>Joleen Mok</w:t>
-            </w:r>
-          </w:p>
-          <w:p>
-            <w:r>
-              <w:t xml:space="preserve">Shreyas </w:t>
+              <w:t>Joel Tay</w:t>
+            </w:r>
+          </w:p>
+          <w:p>
+            <w:r>
+              <w:t>Ming Xuan</w:t>
             </w:r>
           </w:p>
         </w:tc>
@@ -1024,7 +1037,10 @@
           </w:tcPr>
           <w:p>
             <w:r>
-              <w:t xml:space="preserve">21 10 17 </w:t>
+              <w:t>03 11</w:t>
+            </w:r>
+            <w:r>
+              <w:t xml:space="preserve"> 17 </w:t>
             </w:r>
           </w:p>
         </w:tc>
@@ -1044,11 +1060,6 @@
               <w:right w:w="100" w:type="dxa"/>
             </w:tcMar>
           </w:tcPr>
-          <w:p>
-            <w:r>
-              <w:t xml:space="preserve">Joleen Mok </w:t>
-            </w:r>
-          </w:p>
           <w:p>
             <w:r>
               <w:t xml:space="preserve">Shreyas </w:t>

</xml_diff>